<commit_message>
Revisi Bab 3 - Cover
Perbaikan Judul TA Cover
Perbaikan Bab 3 Benchmarking
</commit_message>
<xml_diff>
--- a/PROPOSAL/COVER.docx
+++ b/PROPOSAL/COVER.docx
@@ -20,7 +20,7 @@
           <w:sz w:val="32"/>
           <w:szCs w:val="32"/>
         </w:rPr>
-        <w:t>PEMBUATAN SISTEM INFORMASI SEKOLAH TERPADU PADA SEKOLAH MENENGAH ATAS “X” BERBASIS WEB</w:t>
+        <w:t xml:space="preserve">PEMBUATAN SISTEM INFORMASI SEKOLAH TERPADU PADA SEKOLAH MENENGAH </w:t>
       </w:r>
       <w:r>
         <w:rPr>
@@ -29,22 +29,26 @@
           <w:sz w:val="32"/>
           <w:szCs w:val="32"/>
         </w:rPr>
+        <w:t>KEJURUAN SMK KATOLIK ST LOUI SURABAYA</w:t>
+      </w:r>
+      <w:r>
+        <w:rPr>
+          <w:rFonts w:ascii="Times New Roman" w:hAnsi="Times New Roman"/>
+          <w:b/>
+          <w:sz w:val="32"/>
+          <w:szCs w:val="32"/>
+        </w:rPr>
+        <w:t xml:space="preserve"> BERBASIS WEB</w:t>
+      </w:r>
+      <w:r>
+        <w:rPr>
+          <w:rFonts w:ascii="Times New Roman" w:hAnsi="Times New Roman"/>
+          <w:b/>
+          <w:sz w:val="32"/>
+          <w:szCs w:val="32"/>
+        </w:rPr>
         <w:t xml:space="preserve"> DAN ANDROID</w:t>
       </w:r>
-      <w:bookmarkStart w:id="0" w:name="_GoBack"/>
-      <w:bookmarkEnd w:id="0"/>
-    </w:p>
-    <w:p>
-      <w:pPr>
-        <w:spacing w:after="0" w:line="360" w:lineRule="auto"/>
-        <w:jc w:val="center"/>
-        <w:rPr>
-          <w:rFonts w:ascii="Times New Roman" w:hAnsi="Times New Roman"/>
-          <w:b/>
-          <w:sz w:val="32"/>
-          <w:szCs w:val="32"/>
-        </w:rPr>
-      </w:pPr>
     </w:p>
     <w:p>
       <w:pPr>
@@ -173,6 +177,8 @@
           </wp:inline>
         </w:drawing>
       </w:r>
+      <w:bookmarkStart w:id="0" w:name="_GoBack"/>
+      <w:bookmarkEnd w:id="0"/>
     </w:p>
     <w:p>
       <w:pPr>
@@ -486,7 +492,7 @@
       </w:pPr>
     </w:pPrDefault>
   </w:docDefaults>
-  <w:latentStyles w:defLockedState="0" w:defUIPriority="99" w:defSemiHidden="0" w:defUnhideWhenUsed="0" w:defQFormat="0" w:count="375">
+  <w:latentStyles w:defLockedState="0" w:defUIPriority="99" w:defSemiHidden="0" w:defUnhideWhenUsed="0" w:defQFormat="0" w:count="377">
     <w:lsdException w:name="Normal" w:uiPriority="0" w:qFormat="1"/>
     <w:lsdException w:name="heading 1" w:uiPriority="9" w:qFormat="1"/>
     <w:lsdException w:name="heading 2" w:semiHidden="1" w:uiPriority="9" w:unhideWhenUsed="1" w:qFormat="1"/>
@@ -592,7 +598,6 @@
     <w:lsdException w:name="HTML Sample" w:semiHidden="1" w:unhideWhenUsed="1"/>
     <w:lsdException w:name="HTML Typewriter" w:semiHidden="1" w:unhideWhenUsed="1"/>
     <w:lsdException w:name="HTML Variable" w:semiHidden="1" w:unhideWhenUsed="1"/>
-    <w:lsdException w:name="Normal Table" w:semiHidden="1" w:unhideWhenUsed="1"/>
     <w:lsdException w:name="annotation subject" w:semiHidden="1" w:unhideWhenUsed="1"/>
     <w:lsdException w:name="No List" w:semiHidden="1" w:unhideWhenUsed="1"/>
     <w:lsdException w:name="Outline List 1" w:semiHidden="1" w:unhideWhenUsed="1"/>
@@ -638,11 +643,9 @@
     <w:lsdException w:name="Table Subtle 1" w:semiHidden="1" w:unhideWhenUsed="1"/>
     <w:lsdException w:name="Table Subtle 2" w:semiHidden="1" w:unhideWhenUsed="1"/>
     <w:lsdException w:name="Table Web 1" w:semiHidden="1" w:unhideWhenUsed="1"/>
-    <w:lsdException w:name="Table Web 2" w:semiHidden="1" w:unhideWhenUsed="1"/>
     <w:lsdException w:name="Table Web 3" w:semiHidden="1" w:unhideWhenUsed="1"/>
     <w:lsdException w:name="Balloon Text" w:semiHidden="1" w:unhideWhenUsed="1"/>
     <w:lsdException w:name="Table Grid" w:uiPriority="39"/>
-    <w:lsdException w:name="Table Theme" w:semiHidden="1" w:unhideWhenUsed="1"/>
     <w:lsdException w:name="Placeholder Text" w:semiHidden="1"/>
     <w:lsdException w:name="No Spacing" w:uiPriority="1" w:qFormat="1"/>
     <w:lsdException w:name="Light Shading" w:uiPriority="60"/>
@@ -862,6 +865,8 @@
     <w:lsdException w:name="Smart Hyperlink" w:semiHidden="1" w:unhideWhenUsed="1"/>
     <w:lsdException w:name="Hashtag" w:semiHidden="1" w:unhideWhenUsed="1"/>
     <w:lsdException w:name="Unresolved Mention" w:semiHidden="1" w:unhideWhenUsed="1"/>
+    <w:lsdException w:name="Smart Link" w:semiHidden="1" w:unhideWhenUsed="1"/>
+    <w:lsdException w:name="Smart Link Error" w:semiHidden="1" w:unhideWhenUsed="1"/>
   </w:latentStyles>
   <w:style w:type="paragraph" w:default="1" w:styleId="Normal">
     <w:name w:val="Normal"/>

</xml_diff>